<commit_message>
Informe de tiempos, planificacion, contabilizacion falta informe eva (en proceso)
</commit_message>
<xml_diff>
--- a/Documentacion/Informe Iteracion 6.docx
+++ b/Documentacion/Informe Iteracion 6.docx
@@ -581,7 +581,7 @@
         <w:tblInd w:w="0" w:type="dxa"/>
         <w:tblCellMar>
           <w:top w:w="0" w:type="dxa"/>
-          <w:left w:w="53" w:type="dxa"/>
+          <w:left w:w="48" w:type="dxa"/>
           <w:bottom w:w="0" w:type="dxa"/>
           <w:right w:w="108" w:type="dxa"/>
         </w:tblCellMar>
@@ -591,8 +591,8 @@
         <w:gridCol w:w="841"/>
         <w:gridCol w:w="1989"/>
         <w:gridCol w:w="1228"/>
-        <w:gridCol w:w="1837"/>
-        <w:gridCol w:w="2609"/>
+        <w:gridCol w:w="1836"/>
+        <w:gridCol w:w="2610"/>
       </w:tblGrid>
       <w:tr>
         <w:trPr>
@@ -675,7 +675,7 @@
         </w:tc>
         <w:tc>
           <w:tcPr>
-            <w:tcW w:w="1837" w:type="dxa"/>
+            <w:tcW w:w="1836" w:type="dxa"/>
             <w:tcBorders/>
             <w:shd w:fill="auto" w:val="clear"/>
             <w:vAlign w:val="center"/>
@@ -717,7 +717,7 @@
         </w:tc>
         <w:tc>
           <w:tcPr>
-            <w:tcW w:w="2609" w:type="dxa"/>
+            <w:tcW w:w="2610" w:type="dxa"/>
             <w:tcBorders/>
             <w:shd w:fill="auto" w:val="clear"/>
             <w:vAlign w:val="center"/>
@@ -809,7 +809,7 @@
         </w:tc>
         <w:tc>
           <w:tcPr>
-            <w:tcW w:w="1837" w:type="dxa"/>
+            <w:tcW w:w="1836" w:type="dxa"/>
             <w:tcBorders/>
             <w:shd w:fill="auto" w:val="clear"/>
             <w:vAlign w:val="center"/>
@@ -823,13 +823,25 @@
             </w:pPr>
             <w:r>
               <w:rPr/>
-              <w:t>30/? h</w:t>
-            </w:r>
-          </w:p>
-        </w:tc>
-        <w:tc>
-          <w:tcPr>
-            <w:tcW w:w="2609" w:type="dxa"/>
+              <w:t>30/</w:t>
+            </w:r>
+            <w:r>
+              <w:rPr/>
+              <w:t>31.5</w:t>
+            </w:r>
+            <w:r>
+              <w:rPr/>
+              <w:t xml:space="preserve"> </w:t>
+            </w:r>
+            <w:r>
+              <w:rPr/>
+              <w:t>h</w:t>
+            </w:r>
+          </w:p>
+        </w:tc>
+        <w:tc>
+          <w:tcPr>
+            <w:tcW w:w="2610" w:type="dxa"/>
             <w:tcBorders/>
             <w:shd w:fill="auto" w:val="clear"/>
             <w:vAlign w:val="center"/>
@@ -921,7 +933,7 @@
         </w:tc>
         <w:tc>
           <w:tcPr>
-            <w:tcW w:w="1837" w:type="dxa"/>
+            <w:tcW w:w="1836" w:type="dxa"/>
             <w:tcBorders/>
             <w:shd w:fill="auto" w:val="clear"/>
             <w:vAlign w:val="center"/>
@@ -935,13 +947,17 @@
             </w:pPr>
             <w:r>
               <w:rPr/>
-              <w:t>46/? h</w:t>
-            </w:r>
-          </w:p>
-        </w:tc>
-        <w:tc>
-          <w:tcPr>
-            <w:tcW w:w="2609" w:type="dxa"/>
+              <w:t xml:space="preserve">46/ </w:t>
+            </w:r>
+            <w:r>
+              <w:rPr/>
+              <w:t>30 h</w:t>
+            </w:r>
+          </w:p>
+        </w:tc>
+        <w:tc>
+          <w:tcPr>
+            <w:tcW w:w="2610" w:type="dxa"/>
             <w:tcBorders/>
             <w:shd w:fill="auto" w:val="clear"/>
             <w:vAlign w:val="center"/>
@@ -1017,7 +1033,15 @@
             </w:pPr>
             <w:r>
               <w:rPr/>
-              <w:t xml:space="preserve">Se saca tarea para iteración 7. </w:t>
+              <w:t>Se saca tarea para iteración 7</w:t>
+            </w:r>
+            <w:r>
+              <w:rPr/>
+              <w:t>(16h)</w:t>
+            </w:r>
+            <w:r>
+              <w:rPr/>
+              <w:t xml:space="preserve">. </w:t>
             </w:r>
           </w:p>
           <w:p>
@@ -1096,7 +1120,7 @@
         </w:tc>
         <w:tc>
           <w:tcPr>
-            <w:tcW w:w="1837" w:type="dxa"/>
+            <w:tcW w:w="1836" w:type="dxa"/>
             <w:tcBorders/>
             <w:shd w:fill="auto" w:val="clear"/>
             <w:vAlign w:val="center"/>
@@ -1110,13 +1134,21 @@
             </w:pPr>
             <w:r>
               <w:rPr/>
-              <w:t>20/?  h</w:t>
-            </w:r>
-          </w:p>
-        </w:tc>
-        <w:tc>
-          <w:tcPr>
-            <w:tcW w:w="2609" w:type="dxa"/>
+              <w:t>20/</w:t>
+            </w:r>
+            <w:r>
+              <w:rPr/>
+              <w:t>26.6</w:t>
+            </w:r>
+            <w:r>
+              <w:rPr/>
+              <w:t xml:space="preserve">  h</w:t>
+            </w:r>
+          </w:p>
+        </w:tc>
+        <w:tc>
+          <w:tcPr>
+            <w:tcW w:w="2610" w:type="dxa"/>
             <w:tcBorders/>
             <w:shd w:fill="auto" w:val="clear"/>
             <w:vAlign w:val="center"/>
@@ -1235,7 +1267,7 @@
         </w:tc>
         <w:tc>
           <w:tcPr>
-            <w:tcW w:w="1837" w:type="dxa"/>
+            <w:tcW w:w="1836" w:type="dxa"/>
             <w:tcBorders>
               <w:top w:val="nil"/>
             </w:tcBorders>
@@ -1251,13 +1283,21 @@
             </w:pPr>
             <w:r>
               <w:rPr/>
-              <w:t>40/? h</w:t>
-            </w:r>
-          </w:p>
-        </w:tc>
-        <w:tc>
-          <w:tcPr>
-            <w:tcW w:w="2609" w:type="dxa"/>
+              <w:t>40/</w:t>
+            </w:r>
+            <w:r>
+              <w:rPr/>
+              <w:t>47.55</w:t>
+            </w:r>
+            <w:r>
+              <w:rPr/>
+              <w:t xml:space="preserve"> h</w:t>
+            </w:r>
+          </w:p>
+        </w:tc>
+        <w:tc>
+          <w:tcPr>
+            <w:tcW w:w="2610" w:type="dxa"/>
             <w:tcBorders>
               <w:top w:val="nil"/>
             </w:tcBorders>
@@ -1299,7 +1339,15 @@
             </w:pPr>
             <w:r>
               <w:rPr/>
-              <w:t>Queda implementación se pasa a la iteración 7.</w:t>
+              <w:t>Queda implementación se pasa a la iteración 7</w:t>
+            </w:r>
+            <w:r>
+              <w:rPr/>
+              <w:t>(20h)</w:t>
+            </w:r>
+            <w:r>
+              <w:rPr/>
+              <w:t>.</w:t>
             </w:r>
           </w:p>
         </w:tc>
@@ -1371,7 +1419,7 @@
         </w:tc>
         <w:tc>
           <w:tcPr>
-            <w:tcW w:w="1837" w:type="dxa"/>
+            <w:tcW w:w="1836" w:type="dxa"/>
             <w:tcBorders/>
             <w:shd w:fill="auto" w:val="clear"/>
             <w:vAlign w:val="center"/>
@@ -1391,7 +1439,7 @@
         </w:tc>
         <w:tc>
           <w:tcPr>
-            <w:tcW w:w="2609" w:type="dxa"/>
+            <w:tcW w:w="2610" w:type="dxa"/>
             <w:tcBorders/>
             <w:shd w:fill="auto" w:val="clear"/>
             <w:vAlign w:val="center"/>
@@ -1503,7 +1551,7 @@
         </w:tc>
         <w:tc>
           <w:tcPr>
-            <w:tcW w:w="1837" w:type="dxa"/>
+            <w:tcW w:w="1836" w:type="dxa"/>
             <w:tcBorders>
               <w:top w:val="nil"/>
             </w:tcBorders>
@@ -1519,13 +1567,21 @@
             </w:pPr>
             <w:r>
               <w:rPr/>
-              <w:t>18/? h</w:t>
-            </w:r>
-          </w:p>
-        </w:tc>
-        <w:tc>
-          <w:tcPr>
-            <w:tcW w:w="2609" w:type="dxa"/>
+              <w:t>18/</w:t>
+            </w:r>
+            <w:r>
+              <w:rPr/>
+              <w:t>6.5</w:t>
+            </w:r>
+            <w:r>
+              <w:rPr/>
+              <w:t xml:space="preserve"> h</w:t>
+            </w:r>
+          </w:p>
+        </w:tc>
+        <w:tc>
+          <w:tcPr>
+            <w:tcW w:w="2610" w:type="dxa"/>
             <w:tcBorders>
               <w:top w:val="nil"/>
             </w:tcBorders>
@@ -1632,7 +1688,7 @@
         </w:tc>
         <w:tc>
           <w:tcPr>
-            <w:tcW w:w="1837" w:type="dxa"/>
+            <w:tcW w:w="1836" w:type="dxa"/>
             <w:tcBorders>
               <w:top w:val="nil"/>
             </w:tcBorders>
@@ -1648,13 +1704,17 @@
             </w:pPr>
             <w:r>
               <w:rPr/>
-              <w:t>15/?</w:t>
-            </w:r>
-          </w:p>
-        </w:tc>
-        <w:tc>
-          <w:tcPr>
-            <w:tcW w:w="2609" w:type="dxa"/>
+              <w:t>15/</w:t>
+            </w:r>
+            <w:r>
+              <w:rPr/>
+              <w:t>43.2 h</w:t>
+            </w:r>
+          </w:p>
+        </w:tc>
+        <w:tc>
+          <w:tcPr>
+            <w:tcW w:w="2610" w:type="dxa"/>
             <w:tcBorders>
               <w:top w:val="nil"/>
             </w:tcBorders>
@@ -1772,7 +1832,7 @@
         </w:tc>
         <w:tc>
           <w:tcPr>
-            <w:tcW w:w="1837" w:type="dxa"/>
+            <w:tcW w:w="1836" w:type="dxa"/>
             <w:tcBorders>
               <w:top w:val="nil"/>
             </w:tcBorders>
@@ -1788,13 +1848,17 @@
             </w:pPr>
             <w:r>
               <w:rPr/>
-              <w:t>41/?</w:t>
-            </w:r>
-          </w:p>
-        </w:tc>
-        <w:tc>
-          <w:tcPr>
-            <w:tcW w:w="2609" w:type="dxa"/>
+              <w:t>41/</w:t>
+            </w:r>
+            <w:r>
+              <w:rPr/>
+              <w:t>2.5 h</w:t>
+            </w:r>
+          </w:p>
+        </w:tc>
+        <w:tc>
+          <w:tcPr>
+            <w:tcW w:w="2610" w:type="dxa"/>
             <w:tcBorders>
               <w:top w:val="nil"/>
             </w:tcBorders>
@@ -1810,6 +1874,27 @@
             <w:r>
               <w:rPr/>
               <w:t>Responsables: David Ramón, José Vicente</w:t>
+            </w:r>
+          </w:p>
+          <w:p>
+            <w:pPr>
+              <w:pStyle w:val="Normal"/>
+              <w:spacing w:lineRule="auto" w:line="240" w:before="0" w:after="0"/>
+              <w:rPr/>
+            </w:pPr>
+            <w:r>
+              <w:rPr/>
+            </w:r>
+          </w:p>
+          <w:p>
+            <w:pPr>
+              <w:pStyle w:val="Normal"/>
+              <w:spacing w:lineRule="auto" w:line="240" w:before="0" w:after="0"/>
+              <w:rPr/>
+            </w:pPr>
+            <w:r>
+              <w:rPr/>
+              <w:t>se pasa tarea a iteracion 7 (38 h)</w:t>
             </w:r>
           </w:p>
         </w:tc>
@@ -1885,7 +1970,7 @@
         </w:tc>
         <w:tc>
           <w:tcPr>
-            <w:tcW w:w="1837" w:type="dxa"/>
+            <w:tcW w:w="1836" w:type="dxa"/>
             <w:tcBorders>
               <w:top w:val="nil"/>
             </w:tcBorders>
@@ -1907,7 +1992,7 @@
         </w:tc>
         <w:tc>
           <w:tcPr>
-            <w:tcW w:w="2609" w:type="dxa"/>
+            <w:tcW w:w="2610" w:type="dxa"/>
             <w:tcBorders>
               <w:top w:val="nil"/>
             </w:tcBorders>
@@ -1998,7 +2083,7 @@
         </w:tc>
         <w:tc>
           <w:tcPr>
-            <w:tcW w:w="1837" w:type="dxa"/>
+            <w:tcW w:w="1836" w:type="dxa"/>
             <w:tcBorders>
               <w:top w:val="nil"/>
             </w:tcBorders>
@@ -2020,7 +2105,7 @@
         </w:tc>
         <w:tc>
           <w:tcPr>
-            <w:tcW w:w="2609" w:type="dxa"/>
+            <w:tcW w:w="2610" w:type="dxa"/>
             <w:tcBorders>
               <w:top w:val="nil"/>
             </w:tcBorders>
@@ -2111,7 +2196,7 @@
         </w:tc>
         <w:tc>
           <w:tcPr>
-            <w:tcW w:w="1837" w:type="dxa"/>
+            <w:tcW w:w="1836" w:type="dxa"/>
             <w:tcBorders>
               <w:top w:val="nil"/>
             </w:tcBorders>
@@ -2133,7 +2218,7 @@
         </w:tc>
         <w:tc>
           <w:tcPr>
-            <w:tcW w:w="2609" w:type="dxa"/>
+            <w:tcW w:w="2610" w:type="dxa"/>
             <w:tcBorders>
               <w:top w:val="nil"/>
             </w:tcBorders>
@@ -2224,7 +2309,7 @@
         </w:tc>
         <w:tc>
           <w:tcPr>
-            <w:tcW w:w="1837" w:type="dxa"/>
+            <w:tcW w:w="1836" w:type="dxa"/>
             <w:tcBorders>
               <w:top w:val="nil"/>
             </w:tcBorders>
@@ -2240,13 +2325,17 @@
             </w:pPr>
             <w:r>
               <w:rPr/>
-              <w:t>30/?</w:t>
-            </w:r>
-          </w:p>
-        </w:tc>
-        <w:tc>
-          <w:tcPr>
-            <w:tcW w:w="2609" w:type="dxa"/>
+              <w:t>30/</w:t>
+            </w:r>
+            <w:r>
+              <w:rPr/>
+              <w:t>26.6 h</w:t>
+            </w:r>
+          </w:p>
+        </w:tc>
+        <w:tc>
+          <w:tcPr>
+            <w:tcW w:w="2610" w:type="dxa"/>
             <w:tcBorders>
               <w:top w:val="nil"/>
             </w:tcBorders>
@@ -2291,6 +2380,27 @@
               <w:rPr/>
             </w:r>
           </w:p>
+          <w:p>
+            <w:pPr>
+              <w:pStyle w:val="Normal"/>
+              <w:spacing w:lineRule="auto" w:line="240" w:before="0" w:after="0"/>
+              <w:rPr/>
+            </w:pPr>
+            <w:r>
+              <w:rPr/>
+              <w:t>Se pasa a iteración 7 (5 horas)</w:t>
+            </w:r>
+          </w:p>
+          <w:p>
+            <w:pPr>
+              <w:pStyle w:val="Normal"/>
+              <w:spacing w:lineRule="auto" w:line="240" w:before="0" w:after="0"/>
+              <w:rPr/>
+            </w:pPr>
+            <w:r>
+              <w:rPr/>
+            </w:r>
+          </w:p>
         </w:tc>
       </w:tr>
       <w:tr>
@@ -2366,7 +2476,7 @@
         </w:tc>
         <w:tc>
           <w:tcPr>
-            <w:tcW w:w="1837" w:type="dxa"/>
+            <w:tcW w:w="1836" w:type="dxa"/>
             <w:tcBorders>
               <w:top w:val="nil"/>
             </w:tcBorders>
@@ -2382,13 +2492,21 @@
             </w:pPr>
             <w:r>
               <w:rPr/>
-              <w:t>10/? h</w:t>
-            </w:r>
-          </w:p>
-        </w:tc>
-        <w:tc>
-          <w:tcPr>
-            <w:tcW w:w="2609" w:type="dxa"/>
+              <w:t>10/</w:t>
+            </w:r>
+            <w:r>
+              <w:rPr/>
+              <w:t>41,6</w:t>
+            </w:r>
+            <w:r>
+              <w:rPr/>
+              <w:t xml:space="preserve"> h</w:t>
+            </w:r>
+          </w:p>
+        </w:tc>
+        <w:tc>
+          <w:tcPr>
+            <w:tcW w:w="2610" w:type="dxa"/>
             <w:tcBorders>
               <w:top w:val="nil"/>
             </w:tcBorders>
@@ -2480,7 +2598,7 @@
         </w:tc>
         <w:tc>
           <w:tcPr>
-            <w:tcW w:w="1837" w:type="dxa"/>
+            <w:tcW w:w="1836" w:type="dxa"/>
             <w:tcBorders>
               <w:top w:val="nil"/>
             </w:tcBorders>
@@ -2502,7 +2620,7 @@
         </w:tc>
         <w:tc>
           <w:tcPr>
-            <w:tcW w:w="2609" w:type="dxa"/>
+            <w:tcW w:w="2610" w:type="dxa"/>
             <w:tcBorders>
               <w:top w:val="nil"/>
             </w:tcBorders>
@@ -2560,7 +2678,7 @@
         </w:tc>
         <w:tc>
           <w:tcPr>
-            <w:tcW w:w="1837" w:type="dxa"/>
+            <w:tcW w:w="1836" w:type="dxa"/>
             <w:tcBorders/>
             <w:shd w:fill="auto" w:val="clear"/>
             <w:vAlign w:val="center"/>
@@ -2587,11 +2705,19 @@
               </w:rPr>
               <w:t xml:space="preserve"> </w:t>
             </w:r>
-          </w:p>
-        </w:tc>
-        <w:tc>
-          <w:tcPr>
-            <w:tcW w:w="2609" w:type="dxa"/>
+            <w:r>
+              <w:rPr>
+                <w:b/>
+                <w:color w:val="009353"/>
+                <w:sz w:val="24"/>
+              </w:rPr>
+              <w:t>274 h</w:t>
+            </w:r>
+          </w:p>
+        </w:tc>
+        <w:tc>
+          <w:tcPr>
+            <w:tcW w:w="2610" w:type="dxa"/>
             <w:tcBorders>
               <w:top w:val="nil"/>
               <w:left w:val="nil"/>
@@ -2748,7 +2874,10 @@
       <w:r>
         <w:rPr/>
         <w:tab/>
-        <w:t>Me falta por estudiarlo despues de la cena XD.</w:t>
+      </w:r>
+      <w:r>
+        <w:rPr/>
+        <w:t>En proceso</w:t>
       </w:r>
     </w:p>
     <w:p>
@@ -4451,6 +4580,70 @@
       <w:rFonts w:cs="OpenSymbol"/>
     </w:rPr>
   </w:style>
+  <w:style w:type="character" w:styleId="ListLabel91">
+    <w:name w:val="ListLabel 91"/>
+    <w:qFormat/>
+    <w:rPr>
+      <w:rFonts w:cs="OpenSymbol"/>
+      <w:b w:val="false"/>
+    </w:rPr>
+  </w:style>
+  <w:style w:type="character" w:styleId="ListLabel92">
+    <w:name w:val="ListLabel 92"/>
+    <w:qFormat/>
+    <w:rPr>
+      <w:rFonts w:cs="OpenSymbol"/>
+    </w:rPr>
+  </w:style>
+  <w:style w:type="character" w:styleId="ListLabel93">
+    <w:name w:val="ListLabel 93"/>
+    <w:qFormat/>
+    <w:rPr>
+      <w:rFonts w:cs="OpenSymbol"/>
+    </w:rPr>
+  </w:style>
+  <w:style w:type="character" w:styleId="ListLabel94">
+    <w:name w:val="ListLabel 94"/>
+    <w:qFormat/>
+    <w:rPr>
+      <w:rFonts w:cs="OpenSymbol"/>
+    </w:rPr>
+  </w:style>
+  <w:style w:type="character" w:styleId="ListLabel95">
+    <w:name w:val="ListLabel 95"/>
+    <w:qFormat/>
+    <w:rPr>
+      <w:rFonts w:cs="OpenSymbol"/>
+    </w:rPr>
+  </w:style>
+  <w:style w:type="character" w:styleId="ListLabel96">
+    <w:name w:val="ListLabel 96"/>
+    <w:qFormat/>
+    <w:rPr>
+      <w:rFonts w:cs="OpenSymbol"/>
+    </w:rPr>
+  </w:style>
+  <w:style w:type="character" w:styleId="ListLabel97">
+    <w:name w:val="ListLabel 97"/>
+    <w:qFormat/>
+    <w:rPr>
+      <w:rFonts w:cs="OpenSymbol"/>
+    </w:rPr>
+  </w:style>
+  <w:style w:type="character" w:styleId="ListLabel98">
+    <w:name w:val="ListLabel 98"/>
+    <w:qFormat/>
+    <w:rPr>
+      <w:rFonts w:cs="OpenSymbol"/>
+    </w:rPr>
+  </w:style>
+  <w:style w:type="character" w:styleId="ListLabel99">
+    <w:name w:val="ListLabel 99"/>
+    <w:qFormat/>
+    <w:rPr>
+      <w:rFonts w:cs="OpenSymbol"/>
+    </w:rPr>
+  </w:style>
   <w:style w:type="paragraph" w:styleId="Ttulo">
     <w:name w:val="Título"/>
     <w:basedOn w:val="Normal"/>

</xml_diff>

<commit_message>
Informe de iteracion con modelo eva.
</commit_message>
<xml_diff>
--- a/Documentacion/Informe Iteracion 6.docx
+++ b/Documentacion/Informe Iteracion 6.docx
@@ -581,7 +581,7 @@
         <w:tblInd w:w="0" w:type="dxa"/>
         <w:tblCellMar>
           <w:top w:w="0" w:type="dxa"/>
-          <w:left w:w="48" w:type="dxa"/>
+          <w:left w:w="38" w:type="dxa"/>
           <w:bottom w:w="0" w:type="dxa"/>
           <w:right w:w="108" w:type="dxa"/>
         </w:tblCellMar>
@@ -590,8 +590,10 @@
       <w:tblGrid>
         <w:gridCol w:w="841"/>
         <w:gridCol w:w="1989"/>
-        <w:gridCol w:w="1228"/>
-        <w:gridCol w:w="1836"/>
+        <w:gridCol w:w="1226"/>
+        <w:gridCol w:w="2"/>
+        <w:gridCol w:w="1834"/>
+        <w:gridCol w:w="2"/>
         <w:gridCol w:w="2610"/>
       </w:tblGrid>
       <w:tr>
@@ -651,6 +653,7 @@
         <w:tc>
           <w:tcPr>
             <w:tcW w:w="1228" w:type="dxa"/>
+            <w:gridSpan w:val="2"/>
             <w:tcBorders/>
             <w:shd w:fill="auto" w:val="clear"/>
             <w:vAlign w:val="center"/>
@@ -676,6 +679,7 @@
         <w:tc>
           <w:tcPr>
             <w:tcW w:w="1836" w:type="dxa"/>
+            <w:gridSpan w:val="2"/>
             <w:tcBorders/>
             <w:shd w:fill="auto" w:val="clear"/>
             <w:vAlign w:val="center"/>
@@ -790,6 +794,7 @@
         <w:tc>
           <w:tcPr>
             <w:tcW w:w="1228" w:type="dxa"/>
+            <w:gridSpan w:val="2"/>
             <w:tcBorders/>
             <w:shd w:fill="auto" w:val="clear"/>
             <w:vAlign w:val="center"/>
@@ -810,6 +815,7 @@
         <w:tc>
           <w:tcPr>
             <w:tcW w:w="1836" w:type="dxa"/>
+            <w:gridSpan w:val="2"/>
             <w:tcBorders/>
             <w:shd w:fill="auto" w:val="clear"/>
             <w:vAlign w:val="center"/>
@@ -823,19 +829,7 @@
             </w:pPr>
             <w:r>
               <w:rPr/>
-              <w:t>30/</w:t>
-            </w:r>
-            <w:r>
-              <w:rPr/>
-              <w:t>31.5</w:t>
-            </w:r>
-            <w:r>
-              <w:rPr/>
-              <w:t xml:space="preserve"> </w:t>
-            </w:r>
-            <w:r>
-              <w:rPr/>
-              <w:t>h</w:t>
+              <w:t>30/31.5 h</w:t>
             </w:r>
           </w:p>
         </w:tc>
@@ -914,6 +908,7 @@
         <w:tc>
           <w:tcPr>
             <w:tcW w:w="1228" w:type="dxa"/>
+            <w:gridSpan w:val="2"/>
             <w:tcBorders/>
             <w:shd w:fill="auto" w:val="clear"/>
             <w:vAlign w:val="center"/>
@@ -934,6 +929,7 @@
         <w:tc>
           <w:tcPr>
             <w:tcW w:w="1836" w:type="dxa"/>
+            <w:gridSpan w:val="2"/>
             <w:tcBorders/>
             <w:shd w:fill="auto" w:val="clear"/>
             <w:vAlign w:val="center"/>
@@ -947,11 +943,7 @@
             </w:pPr>
             <w:r>
               <w:rPr/>
-              <w:t xml:space="preserve">46/ </w:t>
-            </w:r>
-            <w:r>
-              <w:rPr/>
-              <w:t>30 h</w:t>
+              <w:t>46/ 30 h</w:t>
             </w:r>
           </w:p>
         </w:tc>
@@ -1033,15 +1025,7 @@
             </w:pPr>
             <w:r>
               <w:rPr/>
-              <w:t>Se saca tarea para iteración 7</w:t>
-            </w:r>
-            <w:r>
-              <w:rPr/>
-              <w:t>(16h)</w:t>
-            </w:r>
-            <w:r>
-              <w:rPr/>
-              <w:t xml:space="preserve">. </w:t>
+              <w:t xml:space="preserve">Se saca tarea para iteración 7(16h). </w:t>
             </w:r>
           </w:p>
           <w:p>
@@ -1101,6 +1085,7 @@
         <w:tc>
           <w:tcPr>
             <w:tcW w:w="1228" w:type="dxa"/>
+            <w:gridSpan w:val="2"/>
             <w:tcBorders/>
             <w:shd w:fill="auto" w:val="clear"/>
             <w:vAlign w:val="center"/>
@@ -1121,6 +1106,7 @@
         <w:tc>
           <w:tcPr>
             <w:tcW w:w="1836" w:type="dxa"/>
+            <w:gridSpan w:val="2"/>
             <w:tcBorders/>
             <w:shd w:fill="auto" w:val="clear"/>
             <w:vAlign w:val="center"/>
@@ -1134,15 +1120,7 @@
             </w:pPr>
             <w:r>
               <w:rPr/>
-              <w:t>20/</w:t>
-            </w:r>
-            <w:r>
-              <w:rPr/>
-              <w:t>26.6</w:t>
-            </w:r>
-            <w:r>
-              <w:rPr/>
-              <w:t xml:space="preserve">  h</w:t>
+              <w:t>20/26.6  h</w:t>
             </w:r>
           </w:p>
         </w:tc>
@@ -1246,6 +1224,7 @@
         <w:tc>
           <w:tcPr>
             <w:tcW w:w="1228" w:type="dxa"/>
+            <w:gridSpan w:val="2"/>
             <w:tcBorders>
               <w:top w:val="nil"/>
             </w:tcBorders>
@@ -1268,6 +1247,7 @@
         <w:tc>
           <w:tcPr>
             <w:tcW w:w="1836" w:type="dxa"/>
+            <w:gridSpan w:val="2"/>
             <w:tcBorders>
               <w:top w:val="nil"/>
             </w:tcBorders>
@@ -1283,15 +1263,7 @@
             </w:pPr>
             <w:r>
               <w:rPr/>
-              <w:t>40/</w:t>
-            </w:r>
-            <w:r>
-              <w:rPr/>
-              <w:t>47.55</w:t>
-            </w:r>
-            <w:r>
-              <w:rPr/>
-              <w:t xml:space="preserve"> h</w:t>
+              <w:t>40/47.55 h</w:t>
             </w:r>
           </w:p>
         </w:tc>
@@ -1339,15 +1311,7 @@
             </w:pPr>
             <w:r>
               <w:rPr/>
-              <w:t>Queda implementación se pasa a la iteración 7</w:t>
-            </w:r>
-            <w:r>
-              <w:rPr/>
-              <w:t>(20h)</w:t>
-            </w:r>
-            <w:r>
-              <w:rPr/>
-              <w:t>.</w:t>
+              <w:t>Queda implementación se pasa a la iteración 7(20h).</w:t>
             </w:r>
           </w:p>
         </w:tc>
@@ -1400,6 +1364,7 @@
         <w:tc>
           <w:tcPr>
             <w:tcW w:w="1228" w:type="dxa"/>
+            <w:gridSpan w:val="2"/>
             <w:tcBorders/>
             <w:shd w:fill="auto" w:val="clear"/>
             <w:vAlign w:val="center"/>
@@ -1420,6 +1385,7 @@
         <w:tc>
           <w:tcPr>
             <w:tcW w:w="1836" w:type="dxa"/>
+            <w:gridSpan w:val="2"/>
             <w:tcBorders/>
             <w:shd w:fill="auto" w:val="clear"/>
             <w:vAlign w:val="center"/>
@@ -1530,6 +1496,7 @@
         <w:tc>
           <w:tcPr>
             <w:tcW w:w="1228" w:type="dxa"/>
+            <w:gridSpan w:val="2"/>
             <w:tcBorders>
               <w:top w:val="nil"/>
             </w:tcBorders>
@@ -1552,6 +1519,7 @@
         <w:tc>
           <w:tcPr>
             <w:tcW w:w="1836" w:type="dxa"/>
+            <w:gridSpan w:val="2"/>
             <w:tcBorders>
               <w:top w:val="nil"/>
             </w:tcBorders>
@@ -1567,15 +1535,7 @@
             </w:pPr>
             <w:r>
               <w:rPr/>
-              <w:t>18/</w:t>
-            </w:r>
-            <w:r>
-              <w:rPr/>
-              <w:t>6.5</w:t>
-            </w:r>
-            <w:r>
-              <w:rPr/>
-              <w:t xml:space="preserve"> h</w:t>
+              <w:t>18/6.5 h</w:t>
             </w:r>
           </w:p>
         </w:tc>
@@ -1667,6 +1627,7 @@
         <w:tc>
           <w:tcPr>
             <w:tcW w:w="1228" w:type="dxa"/>
+            <w:gridSpan w:val="2"/>
             <w:tcBorders>
               <w:top w:val="nil"/>
             </w:tcBorders>
@@ -1689,6 +1650,7 @@
         <w:tc>
           <w:tcPr>
             <w:tcW w:w="1836" w:type="dxa"/>
+            <w:gridSpan w:val="2"/>
             <w:tcBorders>
               <w:top w:val="nil"/>
             </w:tcBorders>
@@ -1704,11 +1666,7 @@
             </w:pPr>
             <w:r>
               <w:rPr/>
-              <w:t>15/</w:t>
-            </w:r>
-            <w:r>
-              <w:rPr/>
-              <w:t>43.2 h</w:t>
+              <w:t>15/43.2 h</w:t>
             </w:r>
           </w:p>
         </w:tc>
@@ -1811,6 +1769,7 @@
         <w:tc>
           <w:tcPr>
             <w:tcW w:w="1228" w:type="dxa"/>
+            <w:gridSpan w:val="2"/>
             <w:tcBorders>
               <w:top w:val="nil"/>
             </w:tcBorders>
@@ -1833,6 +1792,7 @@
         <w:tc>
           <w:tcPr>
             <w:tcW w:w="1836" w:type="dxa"/>
+            <w:gridSpan w:val="2"/>
             <w:tcBorders>
               <w:top w:val="nil"/>
             </w:tcBorders>
@@ -1848,11 +1808,7 @@
             </w:pPr>
             <w:r>
               <w:rPr/>
-              <w:t>41/</w:t>
-            </w:r>
-            <w:r>
-              <w:rPr/>
-              <w:t>2.5 h</w:t>
+              <w:t>41/2.5 h</w:t>
             </w:r>
           </w:p>
         </w:tc>
@@ -1949,6 +1905,7 @@
         <w:tc>
           <w:tcPr>
             <w:tcW w:w="1228" w:type="dxa"/>
+            <w:gridSpan w:val="2"/>
             <w:tcBorders>
               <w:top w:val="nil"/>
             </w:tcBorders>
@@ -1971,6 +1928,7 @@
         <w:tc>
           <w:tcPr>
             <w:tcW w:w="1836" w:type="dxa"/>
+            <w:gridSpan w:val="2"/>
             <w:tcBorders>
               <w:top w:val="nil"/>
             </w:tcBorders>
@@ -2062,6 +2020,7 @@
         <w:tc>
           <w:tcPr>
             <w:tcW w:w="1228" w:type="dxa"/>
+            <w:gridSpan w:val="2"/>
             <w:tcBorders>
               <w:top w:val="nil"/>
             </w:tcBorders>
@@ -2084,6 +2043,7 @@
         <w:tc>
           <w:tcPr>
             <w:tcW w:w="1836" w:type="dxa"/>
+            <w:gridSpan w:val="2"/>
             <w:tcBorders>
               <w:top w:val="nil"/>
             </w:tcBorders>
@@ -2175,6 +2135,7 @@
         <w:tc>
           <w:tcPr>
             <w:tcW w:w="1228" w:type="dxa"/>
+            <w:gridSpan w:val="2"/>
             <w:tcBorders>
               <w:top w:val="nil"/>
             </w:tcBorders>
@@ -2197,6 +2158,7 @@
         <w:tc>
           <w:tcPr>
             <w:tcW w:w="1836" w:type="dxa"/>
+            <w:gridSpan w:val="2"/>
             <w:tcBorders>
               <w:top w:val="nil"/>
             </w:tcBorders>
@@ -2288,6 +2250,7 @@
         <w:tc>
           <w:tcPr>
             <w:tcW w:w="1228" w:type="dxa"/>
+            <w:gridSpan w:val="2"/>
             <w:tcBorders>
               <w:top w:val="nil"/>
             </w:tcBorders>
@@ -2310,6 +2273,7 @@
         <w:tc>
           <w:tcPr>
             <w:tcW w:w="1836" w:type="dxa"/>
+            <w:gridSpan w:val="2"/>
             <w:tcBorders>
               <w:top w:val="nil"/>
             </w:tcBorders>
@@ -2325,11 +2289,7 @@
             </w:pPr>
             <w:r>
               <w:rPr/>
-              <w:t>30/</w:t>
-            </w:r>
-            <w:r>
-              <w:rPr/>
-              <w:t>26.6 h</w:t>
+              <w:t>30/26.6 h</w:t>
             </w:r>
           </w:p>
         </w:tc>
@@ -2455,6 +2415,7 @@
         <w:tc>
           <w:tcPr>
             <w:tcW w:w="1228" w:type="dxa"/>
+            <w:gridSpan w:val="2"/>
             <w:tcBorders>
               <w:top w:val="nil"/>
             </w:tcBorders>
@@ -2477,6 +2438,7 @@
         <w:tc>
           <w:tcPr>
             <w:tcW w:w="1836" w:type="dxa"/>
+            <w:gridSpan w:val="2"/>
             <w:tcBorders>
               <w:top w:val="nil"/>
             </w:tcBorders>
@@ -2492,15 +2454,7 @@
             </w:pPr>
             <w:r>
               <w:rPr/>
-              <w:t>10/</w:t>
-            </w:r>
-            <w:r>
-              <w:rPr/>
-              <w:t>41,6</w:t>
-            </w:r>
-            <w:r>
-              <w:rPr/>
-              <w:t xml:space="preserve"> h</w:t>
+              <w:t>10/41,6 h</w:t>
             </w:r>
           </w:p>
         </w:tc>
@@ -2577,6 +2531,7 @@
         <w:tc>
           <w:tcPr>
             <w:tcW w:w="1228" w:type="dxa"/>
+            <w:gridSpan w:val="2"/>
             <w:tcBorders>
               <w:top w:val="nil"/>
             </w:tcBorders>
@@ -2599,6 +2554,7 @@
         <w:tc>
           <w:tcPr>
             <w:tcW w:w="1836" w:type="dxa"/>
+            <w:gridSpan w:val="2"/>
             <w:tcBorders>
               <w:top w:val="nil"/>
             </w:tcBorders>
@@ -2646,7 +2602,7 @@
         </w:trPr>
         <w:tc>
           <w:tcPr>
-            <w:tcW w:w="4058" w:type="dxa"/>
+            <w:tcW w:w="4056" w:type="dxa"/>
             <w:gridSpan w:val="3"/>
             <w:tcBorders>
               <w:top w:val="nil"/>
@@ -2679,6 +2635,7 @@
         <w:tc>
           <w:tcPr>
             <w:tcW w:w="1836" w:type="dxa"/>
+            <w:gridSpan w:val="2"/>
             <w:tcBorders/>
             <w:shd w:fill="auto" w:val="clear"/>
             <w:vAlign w:val="center"/>
@@ -2703,21 +2660,14 @@
                 <w:color w:val="009353"/>
                 <w:sz w:val="24"/>
               </w:rPr>
-              <w:t xml:space="preserve"> </w:t>
-            </w:r>
-            <w:r>
-              <w:rPr>
-                <w:b/>
-                <w:color w:val="009353"/>
-                <w:sz w:val="24"/>
-              </w:rPr>
-              <w:t>274 h</w:t>
-            </w:r>
-          </w:p>
-        </w:tc>
-        <w:tc>
-          <w:tcPr>
-            <w:tcW w:w="2610" w:type="dxa"/>
+              <w:t xml:space="preserve"> 274 h</w:t>
+            </w:r>
+          </w:p>
+        </w:tc>
+        <w:tc>
+          <w:tcPr>
+            <w:tcW w:w="2612" w:type="dxa"/>
+            <w:gridSpan w:val="2"/>
             <w:tcBorders>
               <w:top w:val="nil"/>
               <w:left w:val="nil"/>
@@ -2787,9 +2737,7 @@
           <w:numId w:val="1"/>
         </w:numPr>
         <w:ind w:left="284" w:hanging="284"/>
-        <w:rPr>
-          <w:rFonts w:ascii="Calibri" w:hAnsi="Calibri"/>
-        </w:rPr>
+        <w:rPr/>
       </w:pPr>
       <w:r>
         <w:rPr>
@@ -2800,20 +2748,71 @@
     </w:p>
     <w:p>
       <w:pPr>
-        <w:pStyle w:val="Ttulo1"/>
-        <w:numPr>
-          <w:ilvl w:val="0"/>
-          <w:numId w:val="0"/>
-        </w:numPr>
-        <w:ind w:left="360" w:hanging="0"/>
+        <w:pStyle w:val="Normal"/>
+        <w:ind w:left="284" w:hanging="284"/>
         <w:rPr>
           <w:rFonts w:ascii="Calibri" w:hAnsi="Calibri"/>
         </w:rPr>
       </w:pPr>
       <w:r>
+        <w:rPr/>
+        <w:drawing>
+          <wp:anchor behindDoc="0" distT="0" distB="0" distL="0" distR="0" simplePos="0" locked="0" layoutInCell="1" allowOverlap="1" relativeHeight="4">
+            <wp:simplePos x="0" y="0"/>
+            <wp:positionH relativeFrom="column">
+              <wp:posOffset>-1128395</wp:posOffset>
+            </wp:positionH>
+            <wp:positionV relativeFrom="paragraph">
+              <wp:posOffset>1801495</wp:posOffset>
+            </wp:positionV>
+            <wp:extent cx="3926205" cy="7257415"/>
+            <wp:effectExtent l="0" t="0" r="0" b="0"/>
+            <wp:wrapTopAndBottom/>
+            <wp:docPr id="2" name="Imagen3" descr=""/>
+            <wp:cNvGraphicFramePr>
+              <a:graphicFrameLocks xmlns:a="http://schemas.openxmlformats.org/drawingml/2006/main" noChangeAspect="1"/>
+            </wp:cNvGraphicFramePr>
+            <a:graphic xmlns:a="http://schemas.openxmlformats.org/drawingml/2006/main">
+              <a:graphicData uri="http://schemas.openxmlformats.org/drawingml/2006/picture">
+                <pic:pic xmlns:pic="http://schemas.openxmlformats.org/drawingml/2006/picture">
+                  <pic:nvPicPr>
+                    <pic:cNvPr id="2" name="Imagen3" descr=""/>
+                    <pic:cNvPicPr>
+                      <a:picLocks noChangeAspect="1" noChangeArrowheads="1"/>
+                    </pic:cNvPicPr>
+                  </pic:nvPicPr>
+                  <pic:blipFill>
+                    <a:blip r:embed="rId3"/>
+                    <a:stretch>
+                      <a:fillRect/>
+                    </a:stretch>
+                  </pic:blipFill>
+                  <pic:spPr bwMode="auto">
+                    <a:xfrm>
+                      <a:off x="0" y="0"/>
+                      <a:ext cx="3926205" cy="7257415"/>
+                    </a:xfrm>
+                    <a:prstGeom prst="rect">
+                      <a:avLst/>
+                    </a:prstGeom>
+                  </pic:spPr>
+                </pic:pic>
+              </a:graphicData>
+            </a:graphic>
+          </wp:anchor>
+        </w:drawing>
+      </w:r>
+    </w:p>
+    <w:p>
+      <w:pPr>
+        <w:pStyle w:val="Ttulo1"/>
+        <w:ind w:hanging="0"/>
         <w:rPr>
           <w:rFonts w:ascii="Calibri" w:hAnsi="Calibri"/>
         </w:rPr>
+      </w:pPr>
+      <w:r>
+        <w:rPr/>
       </w:r>
     </w:p>
     <w:p>
@@ -2839,9 +2838,17 @@
         <w:ind w:left="284" w:hanging="284"/>
         <w:rPr/>
       </w:pPr>
+      <w:hyperlink r:id="rId4">
+        <w:r>
+          <w:rPr>
+            <w:rStyle w:val="EnlacedeInternet"/>
+          </w:rPr>
+          <w:t>Enlaces en issue</w:t>
+        </w:r>
+      </w:hyperlink>
       <w:r>
         <w:rPr/>
-        <w:t>Enlaces en issue de la iteración correspondiente.</w:t>
+        <w:t xml:space="preserve"> de la iteración correspondiente.</w:t>
       </w:r>
     </w:p>
     <w:p>
@@ -2867,24 +2874,61 @@
     <w:p>
       <w:pPr>
         <w:pStyle w:val="Normal"/>
-        <w:ind w:left="0" w:hanging="284"/>
+        <w:ind w:left="0" w:hanging="0"/>
         <w:jc w:val="both"/>
         <w:rPr/>
       </w:pPr>
       <w:r>
         <w:rPr/>
-        <w:tab/>
-      </w:r>
-      <w:r>
-        <w:rPr/>
-        <w:t>En proceso</w:t>
+        <w:t>Como se puede apreciar en el rendimiento actual la tarea iteración tiene 0,85 por lo que hay un retraso importante casi de un 20%. Aunque el numero de tareas realizadas a sido alto.</w:t>
       </w:r>
     </w:p>
     <w:p>
       <w:pPr>
         <w:pStyle w:val="Normal"/>
-        <w:ind w:left="0" w:hanging="284"/>
+        <w:numPr>
+          <w:ilvl w:val="0"/>
+          <w:numId w:val="3"/>
+        </w:numPr>
         <w:jc w:val="both"/>
+        <w:rPr/>
+      </w:pPr>
+      <w:r>
+        <w:rPr/>
+        <w:t>La tarea de propiedades físicas lleva un alto retraso en su realización.</w:t>
+      </w:r>
+    </w:p>
+    <w:p>
+      <w:pPr>
+        <w:pStyle w:val="Normal"/>
+        <w:numPr>
+          <w:ilvl w:val="0"/>
+          <w:numId w:val="3"/>
+        </w:numPr>
+        <w:jc w:val="both"/>
+        <w:rPr/>
+      </w:pPr>
+      <w:r>
+        <w:rPr/>
+        <w:t>La tarea de control del player esta en la mitad de su realización.</w:t>
+      </w:r>
+    </w:p>
+    <w:p>
+      <w:pPr>
+        <w:pStyle w:val="Normal"/>
+        <w:jc w:val="both"/>
+        <w:rPr/>
+      </w:pPr>
+      <w:r>
+        <w:rPr/>
+        <w:t>No se han modificado costes de sueldo por lo que no hay modificación de precios. Por otra parte las tareas que no se han empezado su rendimiento es nulo.</w:t>
+      </w:r>
+    </w:p>
+    <w:p>
+      <w:pPr>
+        <w:pStyle w:val="Normal"/>
+        <w:ind w:left="284" w:hanging="284"/>
+        <w:jc w:val="left"/>
         <w:rPr/>
       </w:pPr>
       <w:r>
@@ -2894,39 +2938,61 @@
     <w:p>
       <w:pPr>
         <w:pStyle w:val="Normal"/>
-        <w:ind w:left="0" w:hanging="284"/>
-        <w:jc w:val="both"/>
-        <w:rPr/>
-      </w:pPr>
-      <w:r>
-        <w:rPr/>
-        <w:tab/>
-      </w:r>
-    </w:p>
-    <w:p>
-      <w:pPr>
-        <w:pStyle w:val="Normal"/>
-        <w:ind w:left="284" w:hanging="284"/>
-        <w:jc w:val="left"/>
-        <w:rPr/>
-      </w:pPr>
-      <w:r>
-        <w:rPr/>
-      </w:r>
-    </w:p>
-    <w:p>
-      <w:pPr>
-        <w:pStyle w:val="Normal"/>
         <w:spacing w:before="0" w:after="160"/>
         <w:jc w:val="center"/>
         <w:rPr/>
       </w:pPr>
       <w:r>
         <w:rPr/>
+        <w:drawing>
+          <wp:anchor behindDoc="0" distT="0" distB="0" distL="0" distR="0" simplePos="0" locked="0" layoutInCell="1" allowOverlap="1" relativeHeight="2">
+            <wp:simplePos x="0" y="0"/>
+            <wp:positionH relativeFrom="column">
+              <wp:align>center</wp:align>
+            </wp:positionH>
+            <wp:positionV relativeFrom="paragraph">
+              <wp:posOffset>635</wp:posOffset>
+            </wp:positionV>
+            <wp:extent cx="6273165" cy="2796540"/>
+            <wp:effectExtent l="0" t="0" r="0" b="0"/>
+            <wp:wrapSquare wrapText="largest"/>
+            <wp:docPr id="3" name="Imagen2" descr=""/>
+            <wp:cNvGraphicFramePr>
+              <a:graphicFrameLocks xmlns:a="http://schemas.openxmlformats.org/drawingml/2006/main" noChangeAspect="1"/>
+            </wp:cNvGraphicFramePr>
+            <a:graphic xmlns:a="http://schemas.openxmlformats.org/drawingml/2006/main">
+              <a:graphicData uri="http://schemas.openxmlformats.org/drawingml/2006/picture">
+                <pic:pic xmlns:pic="http://schemas.openxmlformats.org/drawingml/2006/picture">
+                  <pic:nvPicPr>
+                    <pic:cNvPr id="3" name="Imagen2" descr=""/>
+                    <pic:cNvPicPr>
+                      <a:picLocks noChangeAspect="1" noChangeArrowheads="1"/>
+                    </pic:cNvPicPr>
+                  </pic:nvPicPr>
+                  <pic:blipFill>
+                    <a:blip r:embed="rId5"/>
+                    <a:stretch>
+                      <a:fillRect/>
+                    </a:stretch>
+                  </pic:blipFill>
+                  <pic:spPr bwMode="auto">
+                    <a:xfrm>
+                      <a:off x="0" y="0"/>
+                      <a:ext cx="6273165" cy="2796540"/>
+                    </a:xfrm>
+                    <a:prstGeom prst="rect">
+                      <a:avLst/>
+                    </a:prstGeom>
+                  </pic:spPr>
+                </pic:pic>
+              </a:graphicData>
+            </a:graphic>
+          </wp:anchor>
+        </w:drawing>
       </w:r>
     </w:p>
     <w:sectPr>
-      <w:footerReference w:type="default" r:id="rId3"/>
+      <w:footerReference w:type="default" r:id="rId6"/>
       <w:type w:val="nextPage"/>
       <w:pgSz w:w="11906" w:h="16838"/>
       <w:pgMar w:left="1701" w:right="1701" w:header="0" w:top="1417" w:footer="708" w:bottom="1417" w:gutter="0"/>
@@ -2962,7 +3028,7 @@
     </w:r>
     <w:r>
       <w:rPr/>
-      <w:t>5</w:t>
+      <w:t>6</w:t>
     </w:r>
     <w:r>
       <w:rPr/>
@@ -3216,6 +3282,152 @@
   <w:abstractNum w:abstractNumId="3">
     <w:lvl w:ilvl="0">
       <w:start w:val="1"/>
+      <w:numFmt w:val="bullet"/>
+      <w:lvlText w:val=""/>
+      <w:lvlJc w:val="left"/>
+      <w:pPr>
+        <w:tabs>
+          <w:tab w:val="num" w:pos="720"/>
+        </w:tabs>
+        <w:ind w:left="720" w:hanging="360"/>
+      </w:pPr>
+      <w:rPr>
+        <w:rFonts w:ascii="Symbol" w:hAnsi="Symbol" w:cs="Symbol" w:hint="default"/>
+        <w:rFonts w:cs="OpenSymbol"/>
+      </w:rPr>
+    </w:lvl>
+    <w:lvl w:ilvl="1">
+      <w:start w:val="1"/>
+      <w:numFmt w:val="bullet"/>
+      <w:lvlText w:val="◦"/>
+      <w:lvlJc w:val="left"/>
+      <w:pPr>
+        <w:tabs>
+          <w:tab w:val="num" w:pos="1080"/>
+        </w:tabs>
+        <w:ind w:left="1080" w:hanging="360"/>
+      </w:pPr>
+      <w:rPr>
+        <w:rFonts w:ascii="OpenSymbol" w:hAnsi="OpenSymbol" w:cs="OpenSymbol" w:hint="default"/>
+        <w:rFonts w:cs="OpenSymbol"/>
+      </w:rPr>
+    </w:lvl>
+    <w:lvl w:ilvl="2">
+      <w:start w:val="1"/>
+      <w:numFmt w:val="bullet"/>
+      <w:lvlText w:val="▪"/>
+      <w:lvlJc w:val="left"/>
+      <w:pPr>
+        <w:tabs>
+          <w:tab w:val="num" w:pos="1440"/>
+        </w:tabs>
+        <w:ind w:left="1440" w:hanging="360"/>
+      </w:pPr>
+      <w:rPr>
+        <w:rFonts w:ascii="OpenSymbol" w:hAnsi="OpenSymbol" w:cs="OpenSymbol" w:hint="default"/>
+        <w:rFonts w:cs="OpenSymbol"/>
+      </w:rPr>
+    </w:lvl>
+    <w:lvl w:ilvl="3">
+      <w:start w:val="1"/>
+      <w:numFmt w:val="bullet"/>
+      <w:lvlText w:val=""/>
+      <w:lvlJc w:val="left"/>
+      <w:pPr>
+        <w:tabs>
+          <w:tab w:val="num" w:pos="1800"/>
+        </w:tabs>
+        <w:ind w:left="1800" w:hanging="360"/>
+      </w:pPr>
+      <w:rPr>
+        <w:rFonts w:ascii="Symbol" w:hAnsi="Symbol" w:cs="Symbol" w:hint="default"/>
+        <w:rFonts w:cs="OpenSymbol"/>
+      </w:rPr>
+    </w:lvl>
+    <w:lvl w:ilvl="4">
+      <w:start w:val="1"/>
+      <w:numFmt w:val="bullet"/>
+      <w:lvlText w:val="◦"/>
+      <w:lvlJc w:val="left"/>
+      <w:pPr>
+        <w:tabs>
+          <w:tab w:val="num" w:pos="2160"/>
+        </w:tabs>
+        <w:ind w:left="2160" w:hanging="360"/>
+      </w:pPr>
+      <w:rPr>
+        <w:rFonts w:ascii="OpenSymbol" w:hAnsi="OpenSymbol" w:cs="OpenSymbol" w:hint="default"/>
+        <w:rFonts w:cs="OpenSymbol"/>
+      </w:rPr>
+    </w:lvl>
+    <w:lvl w:ilvl="5">
+      <w:start w:val="1"/>
+      <w:numFmt w:val="bullet"/>
+      <w:lvlText w:val="▪"/>
+      <w:lvlJc w:val="left"/>
+      <w:pPr>
+        <w:tabs>
+          <w:tab w:val="num" w:pos="2520"/>
+        </w:tabs>
+        <w:ind w:left="2520" w:hanging="360"/>
+      </w:pPr>
+      <w:rPr>
+        <w:rFonts w:ascii="OpenSymbol" w:hAnsi="OpenSymbol" w:cs="OpenSymbol" w:hint="default"/>
+        <w:rFonts w:cs="OpenSymbol"/>
+      </w:rPr>
+    </w:lvl>
+    <w:lvl w:ilvl="6">
+      <w:start w:val="1"/>
+      <w:numFmt w:val="bullet"/>
+      <w:lvlText w:val=""/>
+      <w:lvlJc w:val="left"/>
+      <w:pPr>
+        <w:tabs>
+          <w:tab w:val="num" w:pos="2880"/>
+        </w:tabs>
+        <w:ind w:left="2880" w:hanging="360"/>
+      </w:pPr>
+      <w:rPr>
+        <w:rFonts w:ascii="Symbol" w:hAnsi="Symbol" w:cs="Symbol" w:hint="default"/>
+        <w:rFonts w:cs="OpenSymbol"/>
+      </w:rPr>
+    </w:lvl>
+    <w:lvl w:ilvl="7">
+      <w:start w:val="1"/>
+      <w:numFmt w:val="bullet"/>
+      <w:lvlText w:val="◦"/>
+      <w:lvlJc w:val="left"/>
+      <w:pPr>
+        <w:tabs>
+          <w:tab w:val="num" w:pos="3240"/>
+        </w:tabs>
+        <w:ind w:left="3240" w:hanging="360"/>
+      </w:pPr>
+      <w:rPr>
+        <w:rFonts w:ascii="OpenSymbol" w:hAnsi="OpenSymbol" w:cs="OpenSymbol" w:hint="default"/>
+        <w:rFonts w:cs="OpenSymbol"/>
+      </w:rPr>
+    </w:lvl>
+    <w:lvl w:ilvl="8">
+      <w:start w:val="1"/>
+      <w:numFmt w:val="bullet"/>
+      <w:lvlText w:val="▪"/>
+      <w:lvlJc w:val="left"/>
+      <w:pPr>
+        <w:tabs>
+          <w:tab w:val="num" w:pos="3600"/>
+        </w:tabs>
+        <w:ind w:left="3600" w:hanging="360"/>
+      </w:pPr>
+      <w:rPr>
+        <w:rFonts w:ascii="OpenSymbol" w:hAnsi="OpenSymbol" w:cs="OpenSymbol" w:hint="default"/>
+        <w:rFonts w:cs="OpenSymbol"/>
+      </w:rPr>
+    </w:lvl>
+  </w:abstractNum>
+  <w:abstractNum w:abstractNumId="4">
+    <w:lvl w:ilvl="0">
+      <w:start w:val="1"/>
       <w:numFmt w:val="none"/>
       <w:suff w:val="nothing"/>
       <w:lvlText w:val=""/>
@@ -3313,6 +3525,9 @@
   </w:num>
   <w:num w:numId="3">
     <w:abstractNumId w:val="3"/>
+  </w:num>
+  <w:num w:numId="4">
+    <w:abstractNumId w:val="4"/>
   </w:num>
 </w:numbering>
 </file>
@@ -4644,6 +4859,210 @@
       <w:rFonts w:cs="OpenSymbol"/>
     </w:rPr>
   </w:style>
+  <w:style w:type="character" w:styleId="ListLabel100">
+    <w:name w:val="ListLabel 100"/>
+    <w:qFormat/>
+    <w:rPr>
+      <w:rFonts w:cs="OpenSymbol"/>
+      <w:b w:val="false"/>
+    </w:rPr>
+  </w:style>
+  <w:style w:type="character" w:styleId="ListLabel101">
+    <w:name w:val="ListLabel 101"/>
+    <w:qFormat/>
+    <w:rPr>
+      <w:rFonts w:cs="OpenSymbol"/>
+    </w:rPr>
+  </w:style>
+  <w:style w:type="character" w:styleId="ListLabel102">
+    <w:name w:val="ListLabel 102"/>
+    <w:qFormat/>
+    <w:rPr>
+      <w:rFonts w:cs="OpenSymbol"/>
+    </w:rPr>
+  </w:style>
+  <w:style w:type="character" w:styleId="ListLabel103">
+    <w:name w:val="ListLabel 103"/>
+    <w:qFormat/>
+    <w:rPr>
+      <w:rFonts w:cs="OpenSymbol"/>
+    </w:rPr>
+  </w:style>
+  <w:style w:type="character" w:styleId="ListLabel104">
+    <w:name w:val="ListLabel 104"/>
+    <w:qFormat/>
+    <w:rPr>
+      <w:rFonts w:cs="OpenSymbol"/>
+    </w:rPr>
+  </w:style>
+  <w:style w:type="character" w:styleId="ListLabel105">
+    <w:name w:val="ListLabel 105"/>
+    <w:qFormat/>
+    <w:rPr>
+      <w:rFonts w:cs="OpenSymbol"/>
+    </w:rPr>
+  </w:style>
+  <w:style w:type="character" w:styleId="ListLabel106">
+    <w:name w:val="ListLabel 106"/>
+    <w:qFormat/>
+    <w:rPr>
+      <w:rFonts w:cs="OpenSymbol"/>
+    </w:rPr>
+  </w:style>
+  <w:style w:type="character" w:styleId="ListLabel107">
+    <w:name w:val="ListLabel 107"/>
+    <w:qFormat/>
+    <w:rPr>
+      <w:rFonts w:cs="OpenSymbol"/>
+    </w:rPr>
+  </w:style>
+  <w:style w:type="character" w:styleId="ListLabel108">
+    <w:name w:val="ListLabel 108"/>
+    <w:qFormat/>
+    <w:rPr>
+      <w:rFonts w:cs="OpenSymbol"/>
+    </w:rPr>
+  </w:style>
+  <w:style w:type="character" w:styleId="EnlacedeInternet">
+    <w:name w:val="Enlace de Internet"/>
+    <w:rPr>
+      <w:color w:val="000080"/>
+      <w:u w:val="single"/>
+      <w:lang w:val="zxx" w:eastAsia="zxx" w:bidi="zxx"/>
+    </w:rPr>
+  </w:style>
+  <w:style w:type="character" w:styleId="ListLabel109">
+    <w:name w:val="ListLabel 109"/>
+    <w:qFormat/>
+    <w:rPr>
+      <w:rFonts w:cs="OpenSymbol"/>
+      <w:b w:val="false"/>
+    </w:rPr>
+  </w:style>
+  <w:style w:type="character" w:styleId="ListLabel110">
+    <w:name w:val="ListLabel 110"/>
+    <w:qFormat/>
+    <w:rPr>
+      <w:rFonts w:cs="OpenSymbol"/>
+    </w:rPr>
+  </w:style>
+  <w:style w:type="character" w:styleId="ListLabel111">
+    <w:name w:val="ListLabel 111"/>
+    <w:qFormat/>
+    <w:rPr>
+      <w:rFonts w:cs="OpenSymbol"/>
+    </w:rPr>
+  </w:style>
+  <w:style w:type="character" w:styleId="ListLabel112">
+    <w:name w:val="ListLabel 112"/>
+    <w:qFormat/>
+    <w:rPr>
+      <w:rFonts w:cs="OpenSymbol"/>
+    </w:rPr>
+  </w:style>
+  <w:style w:type="character" w:styleId="ListLabel113">
+    <w:name w:val="ListLabel 113"/>
+    <w:qFormat/>
+    <w:rPr>
+      <w:rFonts w:cs="OpenSymbol"/>
+    </w:rPr>
+  </w:style>
+  <w:style w:type="character" w:styleId="ListLabel114">
+    <w:name w:val="ListLabel 114"/>
+    <w:qFormat/>
+    <w:rPr>
+      <w:rFonts w:cs="OpenSymbol"/>
+    </w:rPr>
+  </w:style>
+  <w:style w:type="character" w:styleId="ListLabel115">
+    <w:name w:val="ListLabel 115"/>
+    <w:qFormat/>
+    <w:rPr>
+      <w:rFonts w:cs="OpenSymbol"/>
+    </w:rPr>
+  </w:style>
+  <w:style w:type="character" w:styleId="ListLabel116">
+    <w:name w:val="ListLabel 116"/>
+    <w:qFormat/>
+    <w:rPr>
+      <w:rFonts w:cs="OpenSymbol"/>
+    </w:rPr>
+  </w:style>
+  <w:style w:type="character" w:styleId="ListLabel117">
+    <w:name w:val="ListLabel 117"/>
+    <w:qFormat/>
+    <w:rPr>
+      <w:rFonts w:cs="OpenSymbol"/>
+    </w:rPr>
+  </w:style>
+  <w:style w:type="character" w:styleId="ListLabel118">
+    <w:name w:val="ListLabel 118"/>
+    <w:qFormat/>
+    <w:rPr>
+      <w:rFonts w:cs="OpenSymbol"/>
+    </w:rPr>
+  </w:style>
+  <w:style w:type="character" w:styleId="ListLabel119">
+    <w:name w:val="ListLabel 119"/>
+    <w:qFormat/>
+    <w:rPr>
+      <w:rFonts w:cs="OpenSymbol"/>
+    </w:rPr>
+  </w:style>
+  <w:style w:type="character" w:styleId="ListLabel120">
+    <w:name w:val="ListLabel 120"/>
+    <w:qFormat/>
+    <w:rPr>
+      <w:rFonts w:cs="OpenSymbol"/>
+    </w:rPr>
+  </w:style>
+  <w:style w:type="character" w:styleId="ListLabel121">
+    <w:name w:val="ListLabel 121"/>
+    <w:qFormat/>
+    <w:rPr>
+      <w:rFonts w:cs="OpenSymbol"/>
+    </w:rPr>
+  </w:style>
+  <w:style w:type="character" w:styleId="ListLabel122">
+    <w:name w:val="ListLabel 122"/>
+    <w:qFormat/>
+    <w:rPr>
+      <w:rFonts w:cs="OpenSymbol"/>
+    </w:rPr>
+  </w:style>
+  <w:style w:type="character" w:styleId="ListLabel123">
+    <w:name w:val="ListLabel 123"/>
+    <w:qFormat/>
+    <w:rPr>
+      <w:rFonts w:cs="OpenSymbol"/>
+    </w:rPr>
+  </w:style>
+  <w:style w:type="character" w:styleId="ListLabel124">
+    <w:name w:val="ListLabel 124"/>
+    <w:qFormat/>
+    <w:rPr>
+      <w:rFonts w:cs="OpenSymbol"/>
+    </w:rPr>
+  </w:style>
+  <w:style w:type="character" w:styleId="ListLabel125">
+    <w:name w:val="ListLabel 125"/>
+    <w:qFormat/>
+    <w:rPr>
+      <w:rFonts w:cs="OpenSymbol"/>
+    </w:rPr>
+  </w:style>
+  <w:style w:type="character" w:styleId="ListLabel126">
+    <w:name w:val="ListLabel 126"/>
+    <w:qFormat/>
+    <w:rPr>
+      <w:rFonts w:cs="OpenSymbol"/>
+    </w:rPr>
+  </w:style>
+  <w:style w:type="character" w:styleId="ListLabel127">
+    <w:name w:val="ListLabel 127"/>
+    <w:qFormat/>
+    <w:rPr/>
+  </w:style>
   <w:style w:type="paragraph" w:styleId="Ttulo">
     <w:name w:val="Título"/>
     <w:basedOn w:val="Normal"/>

</xml_diff>